<commit_message>
meh template section numbers
</commit_message>
<xml_diff>
--- a/paper/template.docx
+++ b/paper/template.docx
@@ -5,7 +5,12 @@
     <w:p>
       <w:pPr>
         <w:pStyle w:val="Title"/>
+        <w:numPr>
+          <w:ilvl w:val="0"/>
+          <w:numId w:val="0"/>
+        </w:numPr>
         <w:spacing w:before="480" w:after="240"/>
+        <w:ind w:left="0" w:right="0" w:hanging="0"/>
         <w:rPr/>
       </w:pPr>
       <w:r>
@@ -16,6 +21,10 @@
     <w:p>
       <w:pPr>
         <w:pStyle w:val="Author"/>
+        <w:numPr>
+          <w:ilvl w:val="0"/>
+          <w:numId w:val="0"/>
+        </w:numPr>
         <w:rPr/>
       </w:pPr>
       <w:r>
@@ -26,6 +35,10 @@
     <w:p>
       <w:pPr>
         <w:pStyle w:val="Date"/>
+        <w:numPr>
+          <w:ilvl w:val="0"/>
+          <w:numId w:val="0"/>
+        </w:numPr>
         <w:rPr/>
       </w:pPr>
       <w:r>
@@ -47,19 +60,17 @@
     </w:p>
     <w:p>
       <w:pPr>
-        <w:pStyle w:val="Heading3"/>
+        <w:pStyle w:val="Heading2"/>
         <w:rPr/>
       </w:pPr>
       <w:r>
-        <w:rPr>
-          <w:color w:val="000000"/>
-        </w:rPr>
+        <w:rPr/>
         <w:t>Summary</w:t>
       </w:r>
     </w:p>
     <w:p>
       <w:pPr>
-        <w:pStyle w:val="Heading4"/>
+        <w:pStyle w:val="Heading3"/>
         <w:rPr>
           <w:rStyle w:val="SourceText"/>
           <w:rFonts w:ascii="Times New Roman" w:hAnsi="Times New Roman"/>
@@ -73,30 +84,17 @@
     </w:p>
     <w:p>
       <w:pPr>
-        <w:pStyle w:val="Normal"/>
-        <w:numPr>
-          <w:ilvl w:val="0"/>
-          <w:numId w:val="1"/>
-        </w:numPr>
+        <w:pStyle w:val="TextBody"/>
+        <w:spacing w:before="180" w:after="180"/>
         <w:rPr/>
       </w:pPr>
       <w:r>
         <w:rPr/>
         <w:t>Lorem ipsum</w:t>
       </w:r>
-    </w:p>
-    <w:p>
-      <w:pPr>
-        <w:pStyle w:val="SourceCode"/>
-        <w:shd w:val="clear" w:fill="F8F8F8"/>
-        <w:spacing w:before="0" w:after="198"/>
+      <w:r>
         <w:rPr/>
-      </w:pPr>
-      <w:r>
-        <w:rPr>
-          <w:rStyle w:val="NormalTok"/>
-        </w:rPr>
-        <w:t>Lorem ipsum</w:t>
+        <w:t>1</w:t>
       </w:r>
     </w:p>
     <w:sectPr>
@@ -152,116 +150,9 @@
   <w:abstractNum w:abstractNumId="1">
     <w:lvl w:ilvl="0">
       <w:start w:val="1"/>
+      <w:pStyle w:val="Heading1"/>
       <w:numFmt w:val="decimal"/>
-      <w:lvlText w:val="%1."/>
-      <w:lvlJc w:val="left"/>
-      <w:pPr>
-        <w:ind w:left="480" w:hanging="480"/>
-      </w:pPr>
-    </w:lvl>
-    <w:lvl w:ilvl="1">
-      <w:start w:val="1"/>
-      <w:numFmt w:val="decimal"/>
-      <w:lvlText w:val="%2."/>
-      <w:lvlJc w:val="left"/>
-      <w:pPr>
-        <w:tabs>
-          <w:tab w:val="num" w:pos="720"/>
-        </w:tabs>
-        <w:ind w:left="1200" w:hanging="480"/>
-      </w:pPr>
-    </w:lvl>
-    <w:lvl w:ilvl="2">
-      <w:start w:val="1"/>
-      <w:numFmt w:val="decimal"/>
-      <w:lvlText w:val="%3."/>
-      <w:lvlJc w:val="left"/>
-      <w:pPr>
-        <w:tabs>
-          <w:tab w:val="num" w:pos="1440"/>
-        </w:tabs>
-        <w:ind w:left="1920" w:hanging="480"/>
-      </w:pPr>
-    </w:lvl>
-    <w:lvl w:ilvl="3">
-      <w:start w:val="1"/>
-      <w:numFmt w:val="decimal"/>
-      <w:lvlText w:val="%4."/>
-      <w:lvlJc w:val="left"/>
-      <w:pPr>
-        <w:tabs>
-          <w:tab w:val="num" w:pos="2160"/>
-        </w:tabs>
-        <w:ind w:left="2640" w:hanging="480"/>
-      </w:pPr>
-    </w:lvl>
-    <w:lvl w:ilvl="4">
-      <w:start w:val="1"/>
-      <w:numFmt w:val="decimal"/>
-      <w:lvlText w:val="%5."/>
-      <w:lvlJc w:val="left"/>
-      <w:pPr>
-        <w:tabs>
-          <w:tab w:val="num" w:pos="2880"/>
-        </w:tabs>
-        <w:ind w:left="3360" w:hanging="480"/>
-      </w:pPr>
-    </w:lvl>
-    <w:lvl w:ilvl="5">
-      <w:start w:val="1"/>
-      <w:numFmt w:val="decimal"/>
-      <w:lvlText w:val="%6."/>
-      <w:lvlJc w:val="left"/>
-      <w:pPr>
-        <w:tabs>
-          <w:tab w:val="num" w:pos="3600"/>
-        </w:tabs>
-        <w:ind w:left="4080" w:hanging="480"/>
-      </w:pPr>
-    </w:lvl>
-    <w:lvl w:ilvl="6">
-      <w:start w:val="1"/>
-      <w:numFmt w:val="decimal"/>
-      <w:lvlText w:val="%7."/>
-      <w:lvlJc w:val="left"/>
-      <w:pPr>
-        <w:tabs>
-          <w:tab w:val="num" w:pos="4320"/>
-        </w:tabs>
-        <w:ind w:left="4800" w:hanging="480"/>
-      </w:pPr>
-    </w:lvl>
-    <w:lvl w:ilvl="7">
-      <w:start w:val="1"/>
-      <w:numFmt w:val="decimal"/>
-      <w:lvlText w:val="%8."/>
-      <w:lvlJc w:val="left"/>
-      <w:pPr>
-        <w:tabs>
-          <w:tab w:val="num" w:pos="5040"/>
-        </w:tabs>
-        <w:ind w:left="5520" w:hanging="480"/>
-      </w:pPr>
-    </w:lvl>
-    <w:lvl w:ilvl="8">
-      <w:start w:val="1"/>
-      <w:numFmt w:val="decimal"/>
-      <w:lvlText w:val="%9."/>
-      <w:lvlJc w:val="left"/>
-      <w:pPr>
-        <w:tabs>
-          <w:tab w:val="num" w:pos="5760"/>
-        </w:tabs>
-        <w:ind w:left="6240" w:hanging="480"/>
-      </w:pPr>
-    </w:lvl>
-  </w:abstractNum>
-  <w:abstractNum w:abstractNumId="2">
-    <w:lvl w:ilvl="0">
-      <w:start w:val="1"/>
-      <w:numFmt w:val="none"/>
-      <w:suff w:val="nothing"/>
-      <w:lvlText w:val=""/>
+      <w:lvlText w:val="%1"/>
       <w:lvlJc w:val="left"/>
       <w:pPr>
         <w:ind w:left="0" w:hanging="0"/>
@@ -269,9 +160,9 @@
     </w:lvl>
     <w:lvl w:ilvl="1">
       <w:start w:val="1"/>
-      <w:numFmt w:val="none"/>
-      <w:suff w:val="nothing"/>
-      <w:lvlText w:val=""/>
+      <w:pStyle w:val="Heading2"/>
+      <w:numFmt w:val="decimal"/>
+      <w:lvlText w:val="%1.%2"/>
       <w:lvlJc w:val="left"/>
       <w:pPr>
         <w:ind w:left="0" w:hanging="0"/>
@@ -279,9 +170,9 @@
     </w:lvl>
     <w:lvl w:ilvl="2">
       <w:start w:val="1"/>
-      <w:numFmt w:val="none"/>
-      <w:suff w:val="nothing"/>
-      <w:lvlText w:val=""/>
+      <w:pStyle w:val="Heading3"/>
+      <w:numFmt w:val="decimal"/>
+      <w:lvlText w:val="%1.%2.%3"/>
       <w:lvlJc w:val="left"/>
       <w:pPr>
         <w:ind w:left="0" w:hanging="0"/>
@@ -289,9 +180,9 @@
     </w:lvl>
     <w:lvl w:ilvl="3">
       <w:start w:val="1"/>
-      <w:numFmt w:val="none"/>
-      <w:suff w:val="nothing"/>
-      <w:lvlText w:val=""/>
+      <w:pStyle w:val="Heading4"/>
+      <w:numFmt w:val="decimal"/>
+      <w:lvlText w:val="%1.%2.%3.%4"/>
       <w:lvlJc w:val="left"/>
       <w:pPr>
         <w:ind w:left="0" w:hanging="0"/>
@@ -299,9 +190,8 @@
     </w:lvl>
     <w:lvl w:ilvl="4">
       <w:start w:val="1"/>
-      <w:numFmt w:val="none"/>
-      <w:suff w:val="nothing"/>
-      <w:lvlText w:val=""/>
+      <w:numFmt w:val="decimal"/>
+      <w:lvlText w:val="%1.%2.%3.%4.%5"/>
       <w:lvlJc w:val="left"/>
       <w:pPr>
         <w:ind w:left="0" w:hanging="0"/>
@@ -309,9 +199,8 @@
     </w:lvl>
     <w:lvl w:ilvl="5">
       <w:start w:val="1"/>
-      <w:numFmt w:val="none"/>
-      <w:suff w:val="nothing"/>
-      <w:lvlText w:val=""/>
+      <w:numFmt w:val="decimal"/>
+      <w:lvlText w:val="%1.%2.%3.%4.%5.%6"/>
       <w:lvlJc w:val="left"/>
       <w:pPr>
         <w:ind w:left="0" w:hanging="0"/>
@@ -319,9 +208,8 @@
     </w:lvl>
     <w:lvl w:ilvl="6">
       <w:start w:val="1"/>
-      <w:numFmt w:val="none"/>
-      <w:suff w:val="nothing"/>
-      <w:lvlText w:val=""/>
+      <w:numFmt w:val="decimal"/>
+      <w:lvlText w:val="%1.%2.%3.%4.%5.%6.%7"/>
       <w:lvlJc w:val="left"/>
       <w:pPr>
         <w:ind w:left="0" w:hanging="0"/>
@@ -329,9 +217,8 @@
     </w:lvl>
     <w:lvl w:ilvl="7">
       <w:start w:val="1"/>
-      <w:numFmt w:val="none"/>
-      <w:suff w:val="nothing"/>
-      <w:lvlText w:val=""/>
+      <w:numFmt w:val="decimal"/>
+      <w:lvlText w:val="%1.%2.%3.%4.%5.%6.%7.%8"/>
       <w:lvlJc w:val="left"/>
       <w:pPr>
         <w:ind w:left="0" w:hanging="0"/>
@@ -339,9 +226,8 @@
     </w:lvl>
     <w:lvl w:ilvl="8">
       <w:start w:val="1"/>
-      <w:numFmt w:val="none"/>
-      <w:suff w:val="nothing"/>
-      <w:lvlText w:val=""/>
+      <w:numFmt w:val="decimal"/>
+      <w:lvlText w:val="%1.%2.%3.%4.%5.%6.%7.%8.%9"/>
       <w:lvlJc w:val="left"/>
       <w:pPr>
         <w:ind w:left="0" w:hanging="0"/>
@@ -350,9 +236,6 @@
   </w:abstractNum>
   <w:num w:numId="1">
     <w:abstractNumId w:val="1"/>
-  </w:num>
-  <w:num w:numId="2">
-    <w:abstractNumId w:val="2"/>
   </w:num>
 </w:numbering>
 </file>
@@ -401,6 +284,10 @@
       <w:keepNext w:val="true"/>
       <w:keepLines/>
       <w:widowControl w:val="false"/>
+      <w:numPr>
+        <w:ilvl w:val="0"/>
+        <w:numId w:val="1"/>
+      </w:numPr>
       <w:spacing w:before="480" w:after="0"/>
       <w:outlineLvl w:val="0"/>
     </w:pPr>
@@ -423,6 +310,10 @@
     <w:pPr>
       <w:keepNext w:val="true"/>
       <w:keepLines/>
+      <w:numPr>
+        <w:ilvl w:val="1"/>
+        <w:numId w:val="1"/>
+      </w:numPr>
       <w:spacing w:before="200" w:after="0"/>
       <w:outlineLvl w:val="1"/>
     </w:pPr>
@@ -445,6 +336,10 @@
     <w:pPr>
       <w:keepNext w:val="true"/>
       <w:keepLines/>
+      <w:numPr>
+        <w:ilvl w:val="2"/>
+        <w:numId w:val="1"/>
+      </w:numPr>
       <w:spacing w:before="200" w:after="0"/>
       <w:outlineLvl w:val="2"/>
     </w:pPr>
@@ -467,6 +362,10 @@
     <w:pPr>
       <w:keepNext w:val="true"/>
       <w:keepLines/>
+      <w:numPr>
+        <w:ilvl w:val="3"/>
+        <w:numId w:val="1"/>
+      </w:numPr>
       <w:spacing w:before="200" w:after="0"/>
       <w:outlineLvl w:val="3"/>
     </w:pPr>
@@ -917,6 +816,11 @@
       <w:rFonts w:ascii="Liberation Mono" w:hAnsi="Liberation Mono" w:eastAsia="Liberation Mono" w:cs="Liberation Mono"/>
     </w:rPr>
   </w:style>
+  <w:style w:type="character" w:styleId="NumberingSymbols">
+    <w:name w:val="Numbering Symbols"/>
+    <w:qFormat/>
+    <w:rPr/>
+  </w:style>
   <w:style w:type="paragraph" w:styleId="Heading">
     <w:name w:val="Heading"/>
     <w:basedOn w:val="Normal"/>
@@ -1177,7 +1081,12 @@
     <w:unhideWhenUsed/>
     <w:qFormat/>
     <w:pPr>
+      <w:numPr>
+        <w:ilvl w:val="0"/>
+        <w:numId w:val="0"/>
+      </w:numPr>
       <w:spacing w:lineRule="auto" w:line="259" w:before="240" w:after="0"/>
+      <w:ind w:left="0" w:right="0" w:hanging="0"/>
     </w:pPr>
     <w:rPr>
       <w:rFonts w:ascii="Calibri" w:hAnsi="Calibri" w:eastAsia="" w:cs="" w:asciiTheme="majorHAnsi" w:cstheme="majorBidi" w:eastAsiaTheme="majorEastAsia" w:hAnsiTheme="majorHAnsi"/>
@@ -1243,6 +1152,25 @@
       <w:sz w:val="20"/>
       <w:szCs w:val="20"/>
     </w:rPr>
+  </w:style>
+  <w:style w:type="paragraph" w:styleId="Heading10">
+    <w:name w:val="Heading 10"/>
+    <w:basedOn w:val="Heading"/>
+    <w:next w:val="TextBody"/>
+    <w:qFormat/>
+    <w:pPr>
+      <w:spacing w:before="60" w:after="60"/>
+    </w:pPr>
+    <w:rPr>
+      <w:b/>
+      <w:bCs/>
+      <w:sz w:val="21"/>
+      <w:szCs w:val="21"/>
+    </w:rPr>
+  </w:style>
+  <w:style w:type="numbering" w:styleId="Numbering123">
+    <w:name w:val="Numbering 123"/>
+    <w:qFormat/>
   </w:style>
   <w:style w:type="table" w:default="1" w:styleId="Table">
     <w:name w:val="Table"/>

</xml_diff>